<commit_message>
Ajout methode usuelle pour polynôme de degrée 4
</commit_message>
<xml_diff>
--- a/Rendu.docx
+++ b/Rendu.docx
@@ -5946,13 +5946,7 @@
           <w:rPr>
             <w:rFonts w:ascii="Cambria Math" w:eastAsiaTheme="minorEastAsia" w:hAnsi="Cambria Math"/>
           </w:rPr>
-          <m:t xml:space="preserve"> </m:t>
-        </m:r>
-        <m:r>
-          <w:rPr>
-            <w:rFonts w:ascii="Cambria Math" w:eastAsiaTheme="minorEastAsia" w:hAnsi="Cambria Math"/>
-          </w:rPr>
-          <m:t>a-z</m:t>
+          <m:t xml:space="preserve"> a-z</m:t>
         </m:r>
         <m:rad>
           <m:radPr>
@@ -6105,13 +6099,7 @@
           <w:rPr>
             <w:rFonts w:ascii="Cambria Math" w:eastAsiaTheme="minorEastAsia" w:hAnsi="Cambria Math"/>
           </w:rPr>
-          <m:t xml:space="preserve"> </m:t>
-        </m:r>
-        <m:r>
-          <w:rPr>
-            <w:rFonts w:ascii="Cambria Math" w:eastAsiaTheme="minorEastAsia" w:hAnsi="Cambria Math"/>
-          </w:rPr>
-          <m:t>x = 2a</m:t>
+          <m:t xml:space="preserve"> x = 2a</m:t>
         </m:r>
       </m:oMath>
       <w:r>
@@ -7128,13 +7116,7 @@
           <w:rPr>
             <w:rFonts w:ascii="Cambria Math" w:eastAsiaTheme="minorEastAsia" w:hAnsi="Cambria Math"/>
           </w:rPr>
-          <m:t xml:space="preserve"> </m:t>
-        </m:r>
-        <m:r>
-          <w:rPr>
-            <w:rFonts w:ascii="Cambria Math" w:eastAsiaTheme="minorEastAsia" w:hAnsi="Cambria Math"/>
-          </w:rPr>
-          <m:t>q</m:t>
+          <m:t xml:space="preserve"> q</m:t>
         </m:r>
       </m:oMath>
       <w:r>
@@ -7190,13 +7172,7 @@
               <w:rPr>
                 <w:rFonts w:ascii="Cambria Math" w:eastAsiaTheme="minorEastAsia" w:hAnsi="Cambria Math"/>
               </w:rPr>
-              <m:t xml:space="preserve"> </m:t>
-            </m:r>
-            <m:r>
-              <w:rPr>
-                <w:rFonts w:ascii="Cambria Math" w:eastAsiaTheme="minorEastAsia" w:hAnsi="Cambria Math"/>
-              </w:rPr>
-              <m:t>x</m:t>
+              <m:t xml:space="preserve"> x</m:t>
             </m:r>
           </m:e>
           <m:sub>
@@ -7701,13 +7677,7 @@
               <w:rPr>
                 <w:rFonts w:ascii="Cambria Math" w:eastAsiaTheme="minorEastAsia" w:hAnsi="Cambria Math"/>
               </w:rPr>
-              <m:t>-</m:t>
-            </m:r>
-            <m:r>
-              <w:rPr>
-                <w:rFonts w:ascii="Cambria Math" w:eastAsiaTheme="minorEastAsia" w:hAnsi="Cambria Math"/>
-              </w:rPr>
-              <m:t>X</m:t>
+              <m:t>-X</m:t>
             </m:r>
           </m:e>
           <m:sub>
@@ -7813,13 +7783,7 @@
           <w:rPr>
             <w:rFonts w:ascii="Cambria Math" w:eastAsiaTheme="minorEastAsia" w:hAnsi="Cambria Math"/>
           </w:rPr>
-          <m:t xml:space="preserve"> </m:t>
-        </m:r>
-        <m:r>
-          <w:rPr>
-            <w:rFonts w:ascii="Cambria Math" w:eastAsiaTheme="minorEastAsia" w:hAnsi="Cambria Math"/>
-          </w:rPr>
-          <m:t>p=0</m:t>
+          <m:t xml:space="preserve"> p=0</m:t>
         </m:r>
       </m:oMath>
       <w:r>
@@ -7840,14 +7804,14 @@
           <w:rPr>
             <w:rFonts w:ascii="Cambria Math" w:eastAsiaTheme="minorEastAsia" w:hAnsi="Cambria Math"/>
           </w:rPr>
-          <m:t/>
+          <m:t>=</m:t>
         </m:r>
         <w:proofErr w:type="gramEnd"/>
         <m:r>
           <w:rPr>
             <w:rFonts w:ascii="Cambria Math" w:eastAsiaTheme="minorEastAsia" w:hAnsi="Cambria Math"/>
           </w:rPr>
-          <m:t>=0 :</m:t>
+          <m:t>0 :</m:t>
         </m:r>
         <m:sSub>
           <m:sSubPr>
@@ -9171,16 +9135,7 @@
             <w:color w:val="000000" w:themeColor="text1"/>
             <w:u w:val="none"/>
           </w:rPr>
-          <m:t>M=</m:t>
-        </m:r>
-        <m:r>
-          <w:rPr>
-            <w:rStyle w:val="Lienhypertexte"/>
-            <w:rFonts w:ascii="Cambria Math" w:hAnsi="Cambria Math"/>
-            <w:color w:val="000000" w:themeColor="text1"/>
-            <w:u w:val="none"/>
-          </w:rPr>
-          <m:t xml:space="preserve"> </m:t>
+          <m:t xml:space="preserve">M= </m:t>
         </m:r>
         <m:rad>
           <m:radPr>
@@ -9428,25 +9383,7 @@
             <w:color w:val="000000" w:themeColor="text1"/>
             <w:u w:val="none"/>
           </w:rPr>
-          <m:t>N</m:t>
-        </m:r>
-        <m:r>
-          <w:rPr>
-            <w:rStyle w:val="Lienhypertexte"/>
-            <w:rFonts w:ascii="Cambria Math" w:hAnsi="Cambria Math"/>
-            <w:color w:val="000000" w:themeColor="text1"/>
-            <w:u w:val="none"/>
-          </w:rPr>
-          <m:t>=</m:t>
-        </m:r>
-        <m:r>
-          <w:rPr>
-            <w:rStyle w:val="Lienhypertexte"/>
-            <w:rFonts w:ascii="Cambria Math" w:hAnsi="Cambria Math"/>
-            <w:color w:val="000000" w:themeColor="text1"/>
-            <w:u w:val="none"/>
-          </w:rPr>
-          <m:t xml:space="preserve"> </m:t>
+          <m:t xml:space="preserve">N= </m:t>
         </m:r>
         <m:rad>
           <m:radPr>
@@ -9902,6 +9839,9 @@
       </w:r>
       <m:oMath>
         <m:r>
+          <m:rPr>
+            <m:sty m:val="p"/>
+          </m:rPr>
           <w:rPr>
             <w:rStyle w:val="Lienhypertexte"/>
             <w:rFonts w:ascii="Cambria Math" w:hAnsi="Cambria Math"/>
@@ -10528,25 +10468,7 @@
               <w:color w:val="000000" w:themeColor="text1"/>
               <w:u w:val="none"/>
             </w:rPr>
-            <m:t xml:space="preserve">  ,</m:t>
-          </m:r>
-          <m:r>
-            <w:rPr>
-              <w:rStyle w:val="Lienhypertexte"/>
-              <w:rFonts w:ascii="Cambria Math" w:hAnsi="Cambria Math"/>
-              <w:color w:val="000000" w:themeColor="text1"/>
-              <w:u w:val="none"/>
-            </w:rPr>
-            <m:t xml:space="preserve">t + </m:t>
-          </m:r>
-          <m:r>
-            <w:rPr>
-              <w:rStyle w:val="Lienhypertexte"/>
-              <w:rFonts w:ascii="Cambria Math" w:hAnsi="Cambria Math"/>
-              <w:color w:val="000000" w:themeColor="text1"/>
-              <w:u w:val="none"/>
-            </w:rPr>
-            <m:t>2</m:t>
+            <m:t xml:space="preserve">  ,t + 2</m:t>
           </m:r>
           <m:rad>
             <m:radPr>
@@ -10693,25 +10615,7 @@
               <w:color w:val="000000" w:themeColor="text1"/>
               <w:u w:val="none"/>
             </w:rPr>
-            <m:t xml:space="preserve"> ]t</m:t>
-          </m:r>
-          <m:r>
-            <w:rPr>
-              <w:rStyle w:val="Lienhypertexte"/>
-              <w:rFonts w:ascii="Cambria Math" w:hAnsi="Cambria Math"/>
-              <w:color w:val="000000" w:themeColor="text1"/>
-              <w:u w:val="none"/>
-            </w:rPr>
-            <m:t>-</m:t>
-          </m:r>
-          <m:r>
-            <w:rPr>
-              <w:rStyle w:val="Lienhypertexte"/>
-              <w:rFonts w:ascii="Cambria Math" w:hAnsi="Cambria Math"/>
-              <w:color w:val="000000" w:themeColor="text1"/>
-              <w:u w:val="none"/>
-            </w:rPr>
-            <m:t xml:space="preserve"> </m:t>
+            <m:t xml:space="preserve"> ]t- </m:t>
           </m:r>
           <m:rad>
             <m:radPr>
@@ -11043,16 +10947,7 @@
               <w:color w:val="000000" w:themeColor="text1"/>
               <w:u w:val="none"/>
             </w:rPr>
-            <m:t xml:space="preserve">   ,</m:t>
-          </m:r>
-          <m:r>
-            <w:rPr>
-              <w:rStyle w:val="Lienhypertexte"/>
-              <w:rFonts w:ascii="Cambria Math" w:hAnsi="Cambria Math"/>
-              <w:color w:val="000000" w:themeColor="text1"/>
-              <w:u w:val="none"/>
-            </w:rPr>
-            <m:t xml:space="preserve">t </m:t>
+            <m:t xml:space="preserve">   ,t </m:t>
           </m:r>
           <m:r>
             <w:rPr>
@@ -11166,16 +11061,7 @@
               <w:color w:val="000000" w:themeColor="text1"/>
               <w:u w:val="none"/>
             </w:rPr>
-            <m:t xml:space="preserve">  </m:t>
-          </m:r>
-          <m:r>
-            <w:rPr>
-              <w:rStyle w:val="Lienhypertexte"/>
-              <w:rFonts w:ascii="Cambria Math" w:hAnsi="Cambria Math"/>
-              <w:color w:val="000000" w:themeColor="text1"/>
-              <w:u w:val="none"/>
-            </w:rPr>
-            <m:t>[</m:t>
+            <m:t xml:space="preserve">  [</m:t>
           </m:r>
         </m:oMath>
       </m:oMathPara>
@@ -11199,27 +11085,7 @@
           <w:szCs w:val="20"/>
           <w:shd w:val="clear" w:color="auto" w:fill="FFFFFF"/>
         </w:rPr>
-        <w:t>L</w:t>
-      </w:r>
-      <w:r>
-        <w:rPr>
-          <w:rFonts w:ascii="Arial" w:hAnsi="Arial" w:cs="Arial"/>
-          <w:color w:val="000000"/>
-          <w:sz w:val="20"/>
-          <w:szCs w:val="20"/>
-          <w:shd w:val="clear" w:color="auto" w:fill="FFFFFF"/>
-        </w:rPr>
-        <w:t>es racines selon</w:t>
-      </w:r>
-      <w:r>
-        <w:rPr>
-          <w:rFonts w:ascii="Arial" w:hAnsi="Arial" w:cs="Arial"/>
-          <w:color w:val="000000"/>
-          <w:sz w:val="20"/>
-          <w:szCs w:val="20"/>
-          <w:shd w:val="clear" w:color="auto" w:fill="FFFFFF"/>
-        </w:rPr>
-        <w:t>,</w:t>
+        <w:t>Les racines selon,</w:t>
       </w:r>
     </w:p>
     <w:p>
@@ -11495,16 +11361,7 @@
               <w:color w:val="000000" w:themeColor="text1"/>
               <w:u w:val="none"/>
             </w:rPr>
-            <m:t>=t</m:t>
-          </m:r>
-          <m:r>
-            <w:rPr>
-              <w:rStyle w:val="Lienhypertexte"/>
-              <w:rFonts w:ascii="Cambria Math" w:hAnsi="Cambria Math"/>
-              <w:color w:val="000000" w:themeColor="text1"/>
-              <w:u w:val="none"/>
-            </w:rPr>
-            <m:t>-</m:t>
+            <m:t>=t-</m:t>
           </m:r>
           <m:rad>
             <m:radPr>
@@ -11580,18 +11437,7 @@
                   <w:rFonts w:ascii="Cambria Math" w:hAnsi="Cambria Math"/>
                   <w:color w:val="000000" w:themeColor="text1"/>
                 </w:rPr>
-                <m:t>.</m:t>
-              </m:r>
-              <m:r>
-                <m:rPr>
-                  <m:sty m:val="p"/>
-                </m:rPr>
-                <w:rPr>
-                  <w:rStyle w:val="Lienhypertexte"/>
-                  <w:rFonts w:ascii="Cambria Math" w:hAnsi="Cambria Math"/>
-                  <w:color w:val="000000" w:themeColor="text1"/>
-                </w:rPr>
-                <m:t>cos</m:t>
+                <m:t>.cos</m:t>
               </m:r>
             </m:fName>
             <m:e>
@@ -11862,16 +11708,7 @@
               <w:color w:val="000000" w:themeColor="text1"/>
               <w:u w:val="none"/>
             </w:rPr>
-            <m:t>=t</m:t>
-          </m:r>
-          <m:r>
-            <w:rPr>
-              <w:rStyle w:val="Lienhypertexte"/>
-              <w:rFonts w:ascii="Cambria Math" w:hAnsi="Cambria Math"/>
-              <w:color w:val="000000" w:themeColor="text1"/>
-              <w:u w:val="none"/>
-            </w:rPr>
-            <m:t>-</m:t>
+            <m:t>=t-</m:t>
           </m:r>
           <m:rad>
             <m:radPr>
@@ -11947,18 +11784,7 @@
                   <w:rFonts w:ascii="Cambria Math" w:hAnsi="Cambria Math"/>
                   <w:color w:val="000000" w:themeColor="text1"/>
                 </w:rPr>
-                <m:t>.</m:t>
-              </m:r>
-              <m:r>
-                <m:rPr>
-                  <m:sty m:val="p"/>
-                </m:rPr>
-                <w:rPr>
-                  <w:rStyle w:val="Lienhypertexte"/>
-                  <w:rFonts w:ascii="Cambria Math" w:hAnsi="Cambria Math"/>
-                  <w:color w:val="000000" w:themeColor="text1"/>
-                </w:rPr>
-                <m:t>cos</m:t>
+                <m:t>.cos</m:t>
               </m:r>
             </m:fName>
             <m:e>
@@ -12374,13 +12200,7 @@
           <w:rPr>
             <w:rFonts w:ascii="Cambria Math" w:hAnsi="Cambria Math"/>
           </w:rPr>
-          <m:t>+5</m:t>
-        </m:r>
-        <m:r>
-          <w:rPr>
-            <w:rFonts w:ascii="Cambria Math" w:hAnsi="Cambria Math"/>
-          </w:rPr>
-          <m:t>x+6 = 0</m:t>
+          <m:t>+5x+6 = 0</m:t>
         </m:r>
       </m:oMath>
     </w:p>
@@ -12487,32 +12307,2128 @@
           </wp:inline>
         </w:drawing>
       </w:r>
-      <w:bookmarkStart w:id="10" w:name="_GoBack"/>
-      <w:bookmarkEnd w:id="10"/>
     </w:p>
     <w:p/>
     <w:p>
       <w:pPr>
         <w:pStyle w:val="Titre2"/>
       </w:pPr>
-      <w:bookmarkStart w:id="11" w:name="_Toc26052007"/>
+      <w:bookmarkStart w:id="10" w:name="_Toc26052007"/>
       <w:r>
         <w:t xml:space="preserve">Polynôme de Dégrée </w:t>
       </w:r>
       <w:r>
         <w:t>4</w:t>
       </w:r>
-      <w:bookmarkEnd w:id="11"/>
+      <w:bookmarkEnd w:id="10"/>
     </w:p>
     <w:p>
       <w:pPr>
         <w:pStyle w:val="Titre3"/>
       </w:pPr>
-      <w:bookmarkStart w:id="12" w:name="_Toc26052008"/>
+      <w:bookmarkStart w:id="11" w:name="_Toc26052008"/>
       <w:r>
         <w:t>Méthode Ferrari</w:t>
       </w:r>
+      <w:bookmarkEnd w:id="11"/>
+    </w:p>
+    <w:p>
+      <w:pPr>
+        <w:contextualSpacing/>
+      </w:pPr>
+      <w:r>
+        <w:t>L'équation du 4ème degré selon Ludovico Ferrari</w:t>
+      </w:r>
+      <w:r>
+        <w:t xml:space="preserve"> fonctionne de la manière suivante :</w:t>
+      </w:r>
+    </w:p>
+    <w:p>
+      <w:pPr>
+        <w:contextualSpacing/>
+      </w:pPr>
+      <w:r>
+        <w:t xml:space="preserve">Soit l'équation d'inconnue x, à coefficients réels, </w:t>
+      </w:r>
+      <w:r>
+        <w:t>n’a</w:t>
+      </w:r>
+      <w:r>
+        <w:t xml:space="preserve"> non nul :</w:t>
+      </w:r>
+    </w:p>
+    <w:p>
+      <w:pPr>
+        <w:jc w:val="center"/>
+        <w:rPr>
+          <w:rFonts w:eastAsiaTheme="minorEastAsia"/>
+        </w:rPr>
+      </w:pPr>
+      <w:r>
+        <w:rPr>
+          <w:color w:val="FF0000"/>
+        </w:rPr>
+        <w:t xml:space="preserve">(e) </w:t>
+      </w:r>
+      <w:r>
+        <w:t xml:space="preserve">:   </w:t>
+      </w:r>
+      <m:oMath>
+        <m:r>
+          <w:rPr>
+            <w:rFonts w:ascii="Cambria Math" w:hAnsi="Cambria Math"/>
+          </w:rPr>
+          <m:t>a</m:t>
+        </m:r>
+        <m:sSup>
+          <m:sSupPr>
+            <m:ctrlPr>
+              <w:rPr>
+                <w:rFonts w:ascii="Cambria Math" w:hAnsi="Cambria Math"/>
+                <w:i/>
+              </w:rPr>
+            </m:ctrlPr>
+          </m:sSupPr>
+          <m:e>
+            <m:r>
+              <w:rPr>
+                <w:rFonts w:ascii="Cambria Math" w:hAnsi="Cambria Math"/>
+              </w:rPr>
+              <m:t>x</m:t>
+            </m:r>
+          </m:e>
+          <m:sup>
+            <m:r>
+              <w:rPr>
+                <w:rFonts w:ascii="Cambria Math" w:hAnsi="Cambria Math"/>
+              </w:rPr>
+              <m:t>4</m:t>
+            </m:r>
+          </m:sup>
+        </m:sSup>
+        <m:r>
+          <w:rPr>
+            <w:rFonts w:ascii="Cambria Math" w:hAnsi="Cambria Math"/>
+          </w:rPr>
+          <m:t xml:space="preserve"> + b</m:t>
+        </m:r>
+        <m:sSup>
+          <m:sSupPr>
+            <m:ctrlPr>
+              <w:rPr>
+                <w:rFonts w:ascii="Cambria Math" w:hAnsi="Cambria Math"/>
+                <w:i/>
+              </w:rPr>
+            </m:ctrlPr>
+          </m:sSupPr>
+          <m:e>
+            <m:r>
+              <w:rPr>
+                <w:rFonts w:ascii="Cambria Math" w:hAnsi="Cambria Math"/>
+              </w:rPr>
+              <m:t>x</m:t>
+            </m:r>
+          </m:e>
+          <m:sup>
+            <m:r>
+              <w:rPr>
+                <w:rFonts w:ascii="Cambria Math" w:hAnsi="Cambria Math"/>
+              </w:rPr>
+              <m:t>3</m:t>
+            </m:r>
+          </m:sup>
+        </m:sSup>
+        <m:r>
+          <w:rPr>
+            <w:rFonts w:ascii="Cambria Math" w:hAnsi="Cambria Math"/>
+          </w:rPr>
+          <m:t xml:space="preserve"> + c</m:t>
+        </m:r>
+        <m:sSup>
+          <m:sSupPr>
+            <m:ctrlPr>
+              <w:rPr>
+                <w:rFonts w:ascii="Cambria Math" w:hAnsi="Cambria Math"/>
+                <w:i/>
+              </w:rPr>
+            </m:ctrlPr>
+          </m:sSupPr>
+          <m:e>
+            <m:r>
+              <w:rPr>
+                <w:rFonts w:ascii="Cambria Math" w:hAnsi="Cambria Math"/>
+              </w:rPr>
+              <m:t>x</m:t>
+            </m:r>
+          </m:e>
+          <m:sup>
+            <m:r>
+              <w:rPr>
+                <w:rFonts w:ascii="Cambria Math" w:hAnsi="Cambria Math"/>
+              </w:rPr>
+              <m:t>2</m:t>
+            </m:r>
+          </m:sup>
+        </m:sSup>
+        <m:r>
+          <w:rPr>
+            <w:rFonts w:ascii="Cambria Math" w:hAnsi="Cambria Math"/>
+          </w:rPr>
+          <m:t xml:space="preserve"> + dx + e = 0</m:t>
+        </m:r>
+      </m:oMath>
+    </w:p>
+    <w:p>
+      <w:pPr>
+        <w:contextualSpacing/>
+      </w:pPr>
+      <w:r>
+        <w:t xml:space="preserve">Divisons par </w:t>
+      </w:r>
+      <m:oMath>
+        <m:r>
+          <w:rPr>
+            <w:rFonts w:ascii="Cambria Math" w:hAnsi="Cambria Math"/>
+          </w:rPr>
+          <m:t>a</m:t>
+        </m:r>
+      </m:oMath>
+      <w:r>
+        <w:t xml:space="preserve"> et </w:t>
+      </w:r>
+      <w:proofErr w:type="gramStart"/>
+      <w:r>
+        <w:t xml:space="preserve">posons </w:t>
+      </w:r>
+      <m:oMath>
+        <m:r>
+          <w:rPr>
+            <w:rFonts w:ascii="Cambria Math" w:hAnsi="Cambria Math"/>
+          </w:rPr>
+          <m:t/>
+        </m:r>
+        <w:proofErr w:type="gramEnd"/>
+        <m:r>
+          <w:rPr>
+            <w:rFonts w:ascii="Cambria Math" w:hAnsi="Cambria Math"/>
+          </w:rPr>
+          <m:t xml:space="preserve"> = X - </m:t>
+        </m:r>
+        <m:f>
+          <m:fPr>
+            <m:ctrlPr>
+              <w:rPr>
+                <w:rFonts w:ascii="Cambria Math" w:hAnsi="Cambria Math"/>
+                <w:i/>
+              </w:rPr>
+            </m:ctrlPr>
+          </m:fPr>
+          <m:num>
+            <m:r>
+              <w:rPr>
+                <w:rFonts w:ascii="Cambria Math" w:hAnsi="Cambria Math"/>
+              </w:rPr>
+              <m:t>b</m:t>
+            </m:r>
+          </m:num>
+          <m:den>
+            <m:r>
+              <w:rPr>
+                <w:rFonts w:ascii="Cambria Math" w:hAnsi="Cambria Math"/>
+              </w:rPr>
+              <m:t>4a</m:t>
+            </m:r>
+          </m:den>
+        </m:f>
+      </m:oMath>
+      <w:r>
+        <w:t xml:space="preserve"> . Le terme en</w:t>
+      </w:r>
+      <m:oMath>
+        <m:r>
+          <w:rPr>
+            <w:rFonts w:ascii="Cambria Math" w:hAnsi="Cambria Math"/>
+          </w:rPr>
+          <m:t xml:space="preserve"> </m:t>
+        </m:r>
+        <m:sSup>
+          <m:sSupPr>
+            <m:ctrlPr>
+              <w:rPr>
+                <w:rFonts w:ascii="Cambria Math" w:hAnsi="Cambria Math"/>
+                <w:i/>
+              </w:rPr>
+            </m:ctrlPr>
+          </m:sSupPr>
+          <m:e>
+            <m:r>
+              <w:rPr>
+                <w:rFonts w:ascii="Cambria Math" w:hAnsi="Cambria Math"/>
+              </w:rPr>
+              <m:t>x</m:t>
+            </m:r>
+          </m:e>
+          <m:sup>
+            <m:r>
+              <w:rPr>
+                <w:rFonts w:ascii="Cambria Math" w:hAnsi="Cambria Math"/>
+              </w:rPr>
+              <m:t>3</m:t>
+            </m:r>
+          </m:sup>
+        </m:sSup>
+      </m:oMath>
+      <w:r>
+        <w:t>disparaît et (e) se ramène alors à la forme équivalente :</w:t>
+      </w:r>
+    </w:p>
+    <w:p>
+      <w:pPr>
+        <w:jc w:val="center"/>
+        <w:rPr>
+          <w:rFonts w:eastAsiaTheme="minorEastAsia"/>
+        </w:rPr>
+      </w:pPr>
+      <w:r>
+        <w:rPr>
+          <w:color w:val="FF0000"/>
+        </w:rPr>
+        <w:t xml:space="preserve">(e1) </w:t>
+      </w:r>
+      <w:r>
+        <w:t xml:space="preserve">:   </w:t>
+      </w:r>
+      <m:oMath>
+        <m:r>
+          <w:rPr>
+            <w:rFonts w:ascii="Cambria Math" w:hAnsi="Cambria Math"/>
+          </w:rPr>
+          <m:t xml:space="preserve">x = X - </m:t>
+        </m:r>
+        <m:f>
+          <m:fPr>
+            <m:ctrlPr>
+              <w:rPr>
+                <w:rFonts w:ascii="Cambria Math" w:hAnsi="Cambria Math"/>
+                <w:i/>
+              </w:rPr>
+            </m:ctrlPr>
+          </m:fPr>
+          <m:num>
+            <m:r>
+              <w:rPr>
+                <w:rFonts w:ascii="Cambria Math" w:hAnsi="Cambria Math"/>
+              </w:rPr>
+              <m:t>b</m:t>
+            </m:r>
+          </m:num>
+          <m:den>
+            <m:r>
+              <w:rPr>
+                <w:rFonts w:ascii="Cambria Math" w:hAnsi="Cambria Math"/>
+              </w:rPr>
+              <m:t>4a</m:t>
+            </m:r>
+          </m:den>
+        </m:f>
+      </m:oMath>
+      <w:r>
+        <w:t xml:space="preserve">  et :  </w:t>
+      </w:r>
+      <m:oMath>
+        <m:sSup>
+          <m:sSupPr>
+            <m:ctrlPr>
+              <w:rPr>
+                <w:rFonts w:ascii="Cambria Math" w:hAnsi="Cambria Math"/>
+                <w:i/>
+              </w:rPr>
+            </m:ctrlPr>
+          </m:sSupPr>
+          <m:e>
+            <m:r>
+              <w:rPr>
+                <w:rFonts w:ascii="Cambria Math" w:hAnsi="Cambria Math"/>
+              </w:rPr>
+              <m:t>X</m:t>
+            </m:r>
+          </m:e>
+          <m:sup>
+            <m:r>
+              <w:rPr>
+                <w:rFonts w:ascii="Cambria Math" w:hAnsi="Cambria Math"/>
+              </w:rPr>
+              <m:t>4</m:t>
+            </m:r>
+          </m:sup>
+        </m:sSup>
+        <m:r>
+          <w:rPr>
+            <w:rFonts w:ascii="Cambria Math" w:hAnsi="Cambria Math"/>
+          </w:rPr>
+          <m:t>+ A</m:t>
+        </m:r>
+        <m:sSup>
+          <m:sSupPr>
+            <m:ctrlPr>
+              <w:rPr>
+                <w:rFonts w:ascii="Cambria Math" w:hAnsi="Cambria Math"/>
+                <w:i/>
+              </w:rPr>
+            </m:ctrlPr>
+          </m:sSupPr>
+          <m:e>
+            <m:r>
+              <w:rPr>
+                <w:rFonts w:ascii="Cambria Math" w:hAnsi="Cambria Math"/>
+              </w:rPr>
+              <m:t>X</m:t>
+            </m:r>
+          </m:e>
+          <m:sup>
+            <m:r>
+              <w:rPr>
+                <w:rFonts w:ascii="Cambria Math" w:hAnsi="Cambria Math"/>
+              </w:rPr>
+              <m:t>2</m:t>
+            </m:r>
+          </m:sup>
+        </m:sSup>
+        <m:r>
+          <w:rPr>
+            <w:rFonts w:ascii="Cambria Math" w:hAnsi="Cambria Math"/>
+          </w:rPr>
+          <m:t xml:space="preserve"> + BX + C = 0</m:t>
+        </m:r>
+      </m:oMath>
+    </w:p>
+    <w:p>
+      <w:proofErr w:type="gramStart"/>
+      <w:r>
+        <w:t>Avec</w:t>
+      </w:r>
+      <w:r>
+        <w:t xml:space="preserve"> </w:t>
+      </w:r>
+      <m:oMath>
+        <m:r>
+          <w:rPr>
+            <w:rFonts w:ascii="Cambria Math" w:hAnsi="Cambria Math"/>
+          </w:rPr>
+          <m:t xml:space="preserve"> </m:t>
+        </m:r>
+        <w:proofErr w:type="gramEnd"/>
+        <m:r>
+          <w:rPr>
+            <w:rFonts w:ascii="Cambria Math" w:hAnsi="Cambria Math"/>
+            <w:lang w:val="en-US"/>
+          </w:rPr>
+          <m:t>A</m:t>
+        </m:r>
+        <m:r>
+          <w:rPr>
+            <w:rFonts w:ascii="Cambria Math" w:hAnsi="Cambria Math"/>
+          </w:rPr>
+          <m:t xml:space="preserve"> = </m:t>
+        </m:r>
+        <m:f>
+          <m:fPr>
+            <m:ctrlPr>
+              <w:rPr>
+                <w:rFonts w:ascii="Cambria Math" w:hAnsi="Cambria Math"/>
+                <w:i/>
+              </w:rPr>
+            </m:ctrlPr>
+          </m:fPr>
+          <m:num>
+            <m:r>
+              <w:rPr>
+                <w:rFonts w:ascii="Cambria Math" w:hAnsi="Cambria Math"/>
+              </w:rPr>
+              <m:t>-3</m:t>
+            </m:r>
+            <m:sSup>
+              <m:sSupPr>
+                <m:ctrlPr>
+                  <w:rPr>
+                    <w:rFonts w:ascii="Cambria Math" w:hAnsi="Cambria Math"/>
+                    <w:i/>
+                    <w:lang w:val="en-US"/>
+                  </w:rPr>
+                </m:ctrlPr>
+              </m:sSupPr>
+              <m:e>
+                <m:r>
+                  <w:rPr>
+                    <w:rFonts w:ascii="Cambria Math" w:hAnsi="Cambria Math"/>
+                    <w:lang w:val="en-US"/>
+                  </w:rPr>
+                  <m:t>b</m:t>
+                </m:r>
+              </m:e>
+              <m:sup>
+                <m:r>
+                  <w:rPr>
+                    <w:rFonts w:ascii="Cambria Math" w:hAnsi="Cambria Math"/>
+                  </w:rPr>
+                  <m:t>2</m:t>
+                </m:r>
+              </m:sup>
+            </m:sSup>
+          </m:num>
+          <m:den>
+            <m:r>
+              <w:rPr>
+                <w:rFonts w:ascii="Cambria Math" w:hAnsi="Cambria Math"/>
+              </w:rPr>
+              <m:t>8</m:t>
+            </m:r>
+            <m:sSup>
+              <m:sSupPr>
+                <m:ctrlPr>
+                  <w:rPr>
+                    <w:rFonts w:ascii="Cambria Math" w:hAnsi="Cambria Math"/>
+                    <w:i/>
+                    <w:lang w:val="en-US"/>
+                  </w:rPr>
+                </m:ctrlPr>
+              </m:sSupPr>
+              <m:e>
+                <m:r>
+                  <w:rPr>
+                    <w:rFonts w:ascii="Cambria Math" w:hAnsi="Cambria Math"/>
+                    <w:lang w:val="en-US"/>
+                  </w:rPr>
+                  <m:t>a</m:t>
+                </m:r>
+              </m:e>
+              <m:sup>
+                <m:r>
+                  <w:rPr>
+                    <w:rFonts w:ascii="Cambria Math" w:hAnsi="Cambria Math"/>
+                  </w:rPr>
+                  <m:t>2</m:t>
+                </m:r>
+              </m:sup>
+            </m:sSup>
+          </m:den>
+        </m:f>
+        <m:r>
+          <w:rPr>
+            <w:rFonts w:ascii="Cambria Math" w:hAnsi="Cambria Math"/>
+          </w:rPr>
+          <m:t>+</m:t>
+        </m:r>
+        <m:f>
+          <m:fPr>
+            <m:ctrlPr>
+              <w:rPr>
+                <w:rFonts w:ascii="Cambria Math" w:hAnsi="Cambria Math"/>
+                <w:i/>
+                <w:lang w:val="en-US"/>
+              </w:rPr>
+            </m:ctrlPr>
+          </m:fPr>
+          <m:num>
+            <m:r>
+              <w:rPr>
+                <w:rFonts w:ascii="Cambria Math" w:hAnsi="Cambria Math"/>
+              </w:rPr>
+              <m:t xml:space="preserve"> </m:t>
+            </m:r>
+            <m:r>
+              <w:rPr>
+                <w:rFonts w:ascii="Cambria Math" w:hAnsi="Cambria Math"/>
+                <w:lang w:val="en-US"/>
+              </w:rPr>
+              <m:t>c</m:t>
+            </m:r>
+          </m:num>
+          <m:den>
+            <m:r>
+              <w:rPr>
+                <w:rFonts w:ascii="Cambria Math" w:hAnsi="Cambria Math"/>
+                <w:lang w:val="en-US"/>
+              </w:rPr>
+              <m:t>a</m:t>
+            </m:r>
+          </m:den>
+        </m:f>
+      </m:oMath>
+      <w:r>
+        <w:t xml:space="preserve"> , </w:t>
+      </w:r>
+      <m:oMath>
+        <m:r>
+          <w:rPr>
+            <w:rFonts w:ascii="Cambria Math" w:hAnsi="Cambria Math"/>
+            <w:lang w:val="en-US"/>
+          </w:rPr>
+          <m:t>B</m:t>
+        </m:r>
+        <m:r>
+          <w:rPr>
+            <w:rFonts w:ascii="Cambria Math" w:hAnsi="Cambria Math"/>
+          </w:rPr>
+          <m:t xml:space="preserve"> = </m:t>
+        </m:r>
+        <m:f>
+          <m:fPr>
+            <m:ctrlPr>
+              <w:rPr>
+                <w:rFonts w:ascii="Cambria Math" w:hAnsi="Cambria Math"/>
+                <w:i/>
+              </w:rPr>
+            </m:ctrlPr>
+          </m:fPr>
+          <m:num>
+            <m:sSup>
+              <m:sSupPr>
+                <m:ctrlPr>
+                  <w:rPr>
+                    <w:rFonts w:ascii="Cambria Math" w:hAnsi="Cambria Math"/>
+                    <w:i/>
+                  </w:rPr>
+                </m:ctrlPr>
+              </m:sSupPr>
+              <m:e>
+                <m:r>
+                  <w:rPr>
+                    <w:rFonts w:ascii="Cambria Math" w:hAnsi="Cambria Math"/>
+                  </w:rPr>
+                  <m:t>(</m:t>
+                </m:r>
+                <m:r>
+                  <w:rPr>
+                    <w:rFonts w:ascii="Cambria Math" w:hAnsi="Cambria Math"/>
+                    <w:lang w:val="en-US"/>
+                  </w:rPr>
+                  <m:t>b</m:t>
+                </m:r>
+                <m:r>
+                  <w:rPr>
+                    <w:rFonts w:ascii="Cambria Math" w:hAnsi="Cambria Math"/>
+                  </w:rPr>
+                  <m:t>/2)</m:t>
+                </m:r>
+              </m:e>
+              <m:sup>
+                <m:r>
+                  <w:rPr>
+                    <w:rFonts w:ascii="Cambria Math" w:hAnsi="Cambria Math"/>
+                  </w:rPr>
+                  <m:t>3</m:t>
+                </m:r>
+              </m:sup>
+            </m:sSup>
+          </m:num>
+          <m:den>
+            <m:sSup>
+              <m:sSupPr>
+                <m:ctrlPr>
+                  <w:rPr>
+                    <w:rFonts w:ascii="Cambria Math" w:hAnsi="Cambria Math"/>
+                    <w:i/>
+                    <w:lang w:val="en-US"/>
+                  </w:rPr>
+                </m:ctrlPr>
+              </m:sSupPr>
+              <m:e>
+                <m:r>
+                  <w:rPr>
+                    <w:rFonts w:ascii="Cambria Math" w:hAnsi="Cambria Math"/>
+                    <w:lang w:val="en-US"/>
+                  </w:rPr>
+                  <m:t>a</m:t>
+                </m:r>
+              </m:e>
+              <m:sup>
+                <m:r>
+                  <w:rPr>
+                    <w:rFonts w:ascii="Cambria Math" w:hAnsi="Cambria Math"/>
+                  </w:rPr>
+                  <m:t>3</m:t>
+                </m:r>
+              </m:sup>
+            </m:sSup>
+          </m:den>
+        </m:f>
+        <m:r>
+          <w:rPr>
+            <w:rFonts w:ascii="Cambria Math" w:hAnsi="Cambria Math"/>
+          </w:rPr>
+          <m:t xml:space="preserve"> -</m:t>
+        </m:r>
+        <m:f>
+          <m:fPr>
+            <m:ctrlPr>
+              <w:rPr>
+                <w:rFonts w:ascii="Cambria Math" w:hAnsi="Cambria Math"/>
+                <w:i/>
+              </w:rPr>
+            </m:ctrlPr>
+          </m:fPr>
+          <m:num>
+            <m:r>
+              <w:rPr>
+                <w:rFonts w:ascii="Cambria Math" w:hAnsi="Cambria Math"/>
+              </w:rPr>
+              <m:t>0.5×</m:t>
+            </m:r>
+            <m:r>
+              <w:rPr>
+                <w:rFonts w:ascii="Cambria Math" w:hAnsi="Cambria Math"/>
+                <w:lang w:val="en-US"/>
+              </w:rPr>
+              <m:t>bc</m:t>
+            </m:r>
+          </m:num>
+          <m:den>
+            <m:sSup>
+              <m:sSupPr>
+                <m:ctrlPr>
+                  <w:rPr>
+                    <w:rFonts w:ascii="Cambria Math" w:hAnsi="Cambria Math"/>
+                    <w:i/>
+                    <w:lang w:val="en-US"/>
+                  </w:rPr>
+                </m:ctrlPr>
+              </m:sSupPr>
+              <m:e>
+                <m:r>
+                  <w:rPr>
+                    <w:rFonts w:ascii="Cambria Math" w:hAnsi="Cambria Math"/>
+                    <w:lang w:val="en-US"/>
+                  </w:rPr>
+                  <m:t>a</m:t>
+                </m:r>
+              </m:e>
+              <m:sup>
+                <m:r>
+                  <w:rPr>
+                    <w:rFonts w:ascii="Cambria Math" w:hAnsi="Cambria Math"/>
+                  </w:rPr>
+                  <m:t>2</m:t>
+                </m:r>
+              </m:sup>
+            </m:sSup>
+          </m:den>
+        </m:f>
+        <m:r>
+          <w:rPr>
+            <w:rFonts w:ascii="Cambria Math" w:hAnsi="Cambria Math"/>
+          </w:rPr>
+          <m:t xml:space="preserve"> + </m:t>
+        </m:r>
+        <m:f>
+          <m:fPr>
+            <m:ctrlPr>
+              <w:rPr>
+                <w:rFonts w:ascii="Cambria Math" w:hAnsi="Cambria Math"/>
+                <w:i/>
+                <w:lang w:val="en-US"/>
+              </w:rPr>
+            </m:ctrlPr>
+          </m:fPr>
+          <m:num>
+            <m:r>
+              <w:rPr>
+                <w:rFonts w:ascii="Cambria Math" w:hAnsi="Cambria Math"/>
+                <w:lang w:val="en-US"/>
+              </w:rPr>
+              <m:t>d</m:t>
+            </m:r>
+          </m:num>
+          <m:den>
+            <m:r>
+              <w:rPr>
+                <w:rFonts w:ascii="Cambria Math" w:hAnsi="Cambria Math"/>
+                <w:lang w:val="en-US"/>
+              </w:rPr>
+              <m:t>a</m:t>
+            </m:r>
+          </m:den>
+        </m:f>
+      </m:oMath>
+      <w:r>
+        <w:t xml:space="preserve"> , </w:t>
+      </w:r>
+      <m:oMath>
+        <m:r>
+          <w:rPr>
+            <w:rFonts w:ascii="Cambria Math" w:hAnsi="Cambria Math"/>
+            <w:lang w:val="en-US"/>
+          </w:rPr>
+          <m:t>C</m:t>
+        </m:r>
+        <m:r>
+          <w:rPr>
+            <w:rFonts w:ascii="Cambria Math" w:hAnsi="Cambria Math"/>
+          </w:rPr>
+          <m:t xml:space="preserve"> = </m:t>
+        </m:r>
+        <m:sSup>
+          <m:sSupPr>
+            <m:ctrlPr>
+              <w:rPr>
+                <w:rFonts w:ascii="Cambria Math" w:hAnsi="Cambria Math"/>
+                <w:i/>
+              </w:rPr>
+            </m:ctrlPr>
+          </m:sSupPr>
+          <m:e>
+            <m:r>
+              <w:rPr>
+                <w:rFonts w:ascii="Cambria Math" w:hAnsi="Cambria Math"/>
+              </w:rPr>
+              <m:t>-3(</m:t>
+            </m:r>
+            <m:f>
+              <m:fPr>
+                <m:ctrlPr>
+                  <w:rPr>
+                    <w:rFonts w:ascii="Cambria Math" w:hAnsi="Cambria Math"/>
+                    <w:i/>
+                    <w:lang w:val="en-US"/>
+                  </w:rPr>
+                </m:ctrlPr>
+              </m:fPr>
+              <m:num>
+                <m:r>
+                  <w:rPr>
+                    <w:rFonts w:ascii="Cambria Math" w:hAnsi="Cambria Math"/>
+                    <w:lang w:val="en-US"/>
+                  </w:rPr>
+                  <m:t>b</m:t>
+                </m:r>
+              </m:num>
+              <m:den>
+                <m:r>
+                  <w:rPr>
+                    <w:rFonts w:ascii="Cambria Math" w:hAnsi="Cambria Math"/>
+                  </w:rPr>
+                  <m:t>4</m:t>
+                </m:r>
+                <m:r>
+                  <w:rPr>
+                    <w:rFonts w:ascii="Cambria Math" w:hAnsi="Cambria Math"/>
+                    <w:lang w:val="en-US"/>
+                  </w:rPr>
+                  <m:t>a</m:t>
+                </m:r>
+              </m:den>
+            </m:f>
+            <m:r>
+              <w:rPr>
+                <w:rFonts w:ascii="Cambria Math" w:hAnsi="Cambria Math"/>
+              </w:rPr>
+              <m:t>)</m:t>
+            </m:r>
+          </m:e>
+          <m:sup>
+            <m:r>
+              <w:rPr>
+                <w:rFonts w:ascii="Cambria Math" w:hAnsi="Cambria Math"/>
+              </w:rPr>
+              <m:t>4</m:t>
+            </m:r>
+          </m:sup>
+        </m:sSup>
+        <m:r>
+          <w:rPr>
+            <w:rFonts w:ascii="Cambria Math" w:hAnsi="Cambria Math"/>
+          </w:rPr>
+          <m:t xml:space="preserve"> + </m:t>
+        </m:r>
+        <m:f>
+          <m:fPr>
+            <m:ctrlPr>
+              <w:rPr>
+                <w:rFonts w:ascii="Cambria Math" w:hAnsi="Cambria Math"/>
+                <w:i/>
+                <w:lang w:val="en-US"/>
+              </w:rPr>
+            </m:ctrlPr>
+          </m:fPr>
+          <m:num>
+            <m:sSup>
+              <m:sSupPr>
+                <m:ctrlPr>
+                  <w:rPr>
+                    <w:rFonts w:ascii="Cambria Math" w:hAnsi="Cambria Math"/>
+                    <w:i/>
+                    <w:lang w:val="en-US"/>
+                  </w:rPr>
+                </m:ctrlPr>
+              </m:sSupPr>
+              <m:e>
+                <m:r>
+                  <w:rPr>
+                    <w:rFonts w:ascii="Cambria Math" w:hAnsi="Cambria Math"/>
+                    <w:lang w:val="en-US"/>
+                  </w:rPr>
+                  <m:t>c</m:t>
+                </m:r>
+                <m:r>
+                  <w:rPr>
+                    <w:rFonts w:ascii="Cambria Math" w:hAnsi="Cambria Math"/>
+                  </w:rPr>
+                  <m:t>(</m:t>
+                </m:r>
+                <m:f>
+                  <m:fPr>
+                    <m:ctrlPr>
+                      <w:rPr>
+                        <w:rFonts w:ascii="Cambria Math" w:hAnsi="Cambria Math"/>
+                        <w:i/>
+                        <w:lang w:val="en-US"/>
+                      </w:rPr>
+                    </m:ctrlPr>
+                  </m:fPr>
+                  <m:num>
+                    <m:r>
+                      <w:rPr>
+                        <w:rFonts w:ascii="Cambria Math" w:hAnsi="Cambria Math"/>
+                        <w:lang w:val="en-US"/>
+                      </w:rPr>
+                      <m:t>b</m:t>
+                    </m:r>
+                  </m:num>
+                  <m:den>
+                    <m:r>
+                      <w:rPr>
+                        <w:rFonts w:ascii="Cambria Math" w:hAnsi="Cambria Math"/>
+                      </w:rPr>
+                      <m:t>4</m:t>
+                    </m:r>
+                  </m:den>
+                </m:f>
+                <m:r>
+                  <w:rPr>
+                    <w:rFonts w:ascii="Cambria Math" w:hAnsi="Cambria Math"/>
+                  </w:rPr>
+                  <m:t>)</m:t>
+                </m:r>
+              </m:e>
+              <m:sup>
+                <m:r>
+                  <w:rPr>
+                    <w:rFonts w:ascii="Cambria Math" w:hAnsi="Cambria Math"/>
+                  </w:rPr>
+                  <m:t>2</m:t>
+                </m:r>
+              </m:sup>
+            </m:sSup>
+          </m:num>
+          <m:den>
+            <m:sSup>
+              <m:sSupPr>
+                <m:ctrlPr>
+                  <w:rPr>
+                    <w:rFonts w:ascii="Cambria Math" w:hAnsi="Cambria Math"/>
+                    <w:i/>
+                    <w:lang w:val="en-US"/>
+                  </w:rPr>
+                </m:ctrlPr>
+              </m:sSupPr>
+              <m:e>
+                <m:r>
+                  <w:rPr>
+                    <w:rFonts w:ascii="Cambria Math" w:hAnsi="Cambria Math"/>
+                    <w:lang w:val="en-US"/>
+                  </w:rPr>
+                  <m:t>a</m:t>
+                </m:r>
+              </m:e>
+              <m:sup>
+                <m:r>
+                  <w:rPr>
+                    <w:rFonts w:ascii="Cambria Math" w:hAnsi="Cambria Math"/>
+                  </w:rPr>
+                  <m:t>3</m:t>
+                </m:r>
+              </m:sup>
+            </m:sSup>
+          </m:den>
+        </m:f>
+        <m:r>
+          <w:rPr>
+            <w:rFonts w:ascii="Cambria Math" w:hAnsi="Cambria Math"/>
+          </w:rPr>
+          <m:t xml:space="preserve"> - </m:t>
+        </m:r>
+        <m:f>
+          <m:fPr>
+            <m:ctrlPr>
+              <w:rPr>
+                <w:rFonts w:ascii="Cambria Math" w:hAnsi="Cambria Math"/>
+                <w:i/>
+              </w:rPr>
+            </m:ctrlPr>
+          </m:fPr>
+          <m:num>
+            <m:r>
+              <w:rPr>
+                <w:rFonts w:ascii="Cambria Math" w:hAnsi="Cambria Math"/>
+              </w:rPr>
+              <m:t>0.25×</m:t>
+            </m:r>
+            <m:r>
+              <w:rPr>
+                <w:rFonts w:ascii="Cambria Math" w:hAnsi="Cambria Math"/>
+                <w:lang w:val="en-US"/>
+              </w:rPr>
+              <m:t>bd</m:t>
+            </m:r>
+          </m:num>
+          <m:den>
+            <m:sSup>
+              <m:sSupPr>
+                <m:ctrlPr>
+                  <w:rPr>
+                    <w:rFonts w:ascii="Cambria Math" w:hAnsi="Cambria Math"/>
+                    <w:i/>
+                  </w:rPr>
+                </m:ctrlPr>
+              </m:sSupPr>
+              <m:e>
+                <m:r>
+                  <w:rPr>
+                    <w:rFonts w:ascii="Cambria Math" w:hAnsi="Cambria Math"/>
+                  </w:rPr>
+                  <m:t>a</m:t>
+                </m:r>
+              </m:e>
+              <m:sup>
+                <m:r>
+                  <w:rPr>
+                    <w:rFonts w:ascii="Cambria Math" w:hAnsi="Cambria Math"/>
+                  </w:rPr>
+                  <m:t>2</m:t>
+                </m:r>
+              </m:sup>
+            </m:sSup>
+          </m:den>
+        </m:f>
+        <m:r>
+          <w:rPr>
+            <w:rFonts w:ascii="Cambria Math" w:hAnsi="Cambria Math"/>
+          </w:rPr>
+          <m:t>+</m:t>
+        </m:r>
+        <m:f>
+          <m:fPr>
+            <m:ctrlPr>
+              <w:rPr>
+                <w:rFonts w:ascii="Cambria Math" w:hAnsi="Cambria Math"/>
+                <w:i/>
+                <w:lang w:val="en-US"/>
+              </w:rPr>
+            </m:ctrlPr>
+          </m:fPr>
+          <m:num>
+            <m:r>
+              <w:rPr>
+                <w:rFonts w:ascii="Cambria Math" w:hAnsi="Cambria Math"/>
+              </w:rPr>
+              <m:t xml:space="preserve"> </m:t>
+            </m:r>
+            <m:r>
+              <w:rPr>
+                <w:rFonts w:ascii="Cambria Math" w:hAnsi="Cambria Math"/>
+                <w:lang w:val="en-US"/>
+              </w:rPr>
+              <m:t>e</m:t>
+            </m:r>
+          </m:num>
+          <m:den>
+            <m:r>
+              <w:rPr>
+                <w:rFonts w:ascii="Cambria Math" w:hAnsi="Cambria Math"/>
+                <w:lang w:val="en-US"/>
+              </w:rPr>
+              <m:t>a</m:t>
+            </m:r>
+          </m:den>
+        </m:f>
+      </m:oMath>
+      <w:r>
+        <w:t>.</w:t>
+      </w:r>
+    </w:p>
+    <w:p>
+      <w:pPr>
+        <w:pStyle w:val="Paragraphedeliste"/>
+        <w:numPr>
+          <w:ilvl w:val="0"/>
+          <w:numId w:val="3"/>
+        </w:numPr>
+        <w:ind w:left="714" w:hanging="357"/>
+      </w:pPr>
+      <w:r>
+        <w:t xml:space="preserve">Si B = 0, on se ramène au second degré en posant </w:t>
+      </w:r>
+      <m:oMath>
+        <m:sSup>
+          <m:sSupPr>
+            <m:ctrlPr>
+              <w:rPr>
+                <w:rFonts w:ascii="Cambria Math" w:hAnsi="Cambria Math"/>
+                <w:i/>
+              </w:rPr>
+            </m:ctrlPr>
+          </m:sSupPr>
+          <m:e>
+            <m:r>
+              <w:rPr>
+                <w:rFonts w:ascii="Cambria Math" w:hAnsi="Cambria Math"/>
+              </w:rPr>
+              <m:t>X</m:t>
+            </m:r>
+          </m:e>
+          <m:sup>
+            <m:r>
+              <w:rPr>
+                <w:rFonts w:ascii="Cambria Math" w:hAnsi="Cambria Math"/>
+              </w:rPr>
+              <m:t>2</m:t>
+            </m:r>
+          </m:sup>
+        </m:sSup>
+        <m:r>
+          <w:rPr>
+            <w:rFonts w:ascii="Cambria Math" w:hAnsi="Cambria Math"/>
+          </w:rPr>
+          <m:t xml:space="preserve"> = Y</m:t>
+        </m:r>
+      </m:oMath>
+      <w:r>
+        <w:t xml:space="preserve"> (forme </w:t>
+      </w:r>
+      <m:oMath>
+        <m:sSup>
+          <m:sSupPr>
+            <m:ctrlPr>
+              <w:rPr>
+                <w:rFonts w:ascii="Cambria Math" w:hAnsi="Cambria Math"/>
+                <w:i/>
+              </w:rPr>
+            </m:ctrlPr>
+          </m:sSupPr>
+          <m:e>
+            <m:r>
+              <w:rPr>
+                <w:rFonts w:ascii="Cambria Math" w:hAnsi="Cambria Math"/>
+              </w:rPr>
+              <m:t>X</m:t>
+            </m:r>
+          </m:e>
+          <m:sup>
+            <m:r>
+              <w:rPr>
+                <w:rFonts w:ascii="Cambria Math" w:hAnsi="Cambria Math"/>
+              </w:rPr>
+              <m:t>4</m:t>
+            </m:r>
+          </m:sup>
+        </m:sSup>
+        <m:r>
+          <w:rPr>
+            <w:rFonts w:ascii="Cambria Math" w:hAnsi="Cambria Math"/>
+          </w:rPr>
+          <m:t xml:space="preserve"> + A</m:t>
+        </m:r>
+        <m:sSup>
+          <m:sSupPr>
+            <m:ctrlPr>
+              <w:rPr>
+                <w:rFonts w:ascii="Cambria Math" w:hAnsi="Cambria Math"/>
+                <w:i/>
+              </w:rPr>
+            </m:ctrlPr>
+          </m:sSupPr>
+          <m:e>
+            <m:r>
+              <w:rPr>
+                <w:rFonts w:ascii="Cambria Math" w:hAnsi="Cambria Math"/>
+              </w:rPr>
+              <m:t>X</m:t>
+            </m:r>
+          </m:e>
+          <m:sup>
+            <m:r>
+              <w:rPr>
+                <w:rFonts w:ascii="Cambria Math" w:hAnsi="Cambria Math"/>
+              </w:rPr>
+              <m:t>2</m:t>
+            </m:r>
+          </m:sup>
+        </m:sSup>
+        <m:r>
+          <w:rPr>
+            <w:rFonts w:ascii="Cambria Math" w:hAnsi="Cambria Math"/>
+          </w:rPr>
+          <m:t xml:space="preserve"> + C = 0</m:t>
+        </m:r>
+      </m:oMath>
+      <w:r>
+        <w:t xml:space="preserve"> : équation bicarrée)</w:t>
+      </w:r>
+    </w:p>
+    <w:p>
+      <w:pPr>
+        <w:pStyle w:val="Paragraphedeliste"/>
+        <w:numPr>
+          <w:ilvl w:val="0"/>
+          <w:numId w:val="3"/>
+        </w:numPr>
+        <w:ind w:left="714" w:hanging="357"/>
+      </w:pPr>
+      <w:r>
+        <w:t xml:space="preserve">Supposons B non nul. On peut avoir l'idée de faire apparaître un carré en considérant </w:t>
+      </w:r>
+      <m:oMath>
+        <m:sSup>
+          <m:sSupPr>
+            <m:ctrlPr>
+              <w:rPr>
+                <w:rFonts w:ascii="Cambria Math" w:hAnsi="Cambria Math"/>
+                <w:i/>
+              </w:rPr>
+            </m:ctrlPr>
+          </m:sSupPr>
+          <m:e>
+            <m:r>
+              <w:rPr>
+                <w:rFonts w:ascii="Cambria Math" w:hAnsi="Cambria Math"/>
+              </w:rPr>
+              <m:t>X</m:t>
+            </m:r>
+          </m:e>
+          <m:sup>
+            <m:r>
+              <w:rPr>
+                <w:rFonts w:ascii="Cambria Math" w:hAnsi="Cambria Math"/>
+              </w:rPr>
+              <m:t>4</m:t>
+            </m:r>
+          </m:sup>
+        </m:sSup>
+        <m:r>
+          <w:rPr>
+            <w:rFonts w:ascii="Cambria Math" w:hAnsi="Cambria Math"/>
+          </w:rPr>
+          <m:t>+ A</m:t>
+        </m:r>
+        <m:sSup>
+          <m:sSupPr>
+            <m:ctrlPr>
+              <w:rPr>
+                <w:rFonts w:ascii="Cambria Math" w:hAnsi="Cambria Math"/>
+                <w:i/>
+              </w:rPr>
+            </m:ctrlPr>
+          </m:sSupPr>
+          <m:e>
+            <m:r>
+              <w:rPr>
+                <w:rFonts w:ascii="Cambria Math" w:hAnsi="Cambria Math"/>
+              </w:rPr>
+              <m:t>X</m:t>
+            </m:r>
+          </m:e>
+          <m:sup>
+            <m:r>
+              <w:rPr>
+                <w:rFonts w:ascii="Cambria Math" w:hAnsi="Cambria Math"/>
+              </w:rPr>
+              <m:t>2</m:t>
+            </m:r>
+          </m:sup>
+        </m:sSup>
+      </m:oMath>
+      <w:r>
+        <w:t xml:space="preserve"> comme le début du carré </w:t>
+      </w:r>
+      <w:proofErr w:type="gramStart"/>
+      <w:r>
+        <w:t xml:space="preserve">de </w:t>
+      </w:r>
+      <w:proofErr w:type="gramEnd"/>
+      <m:oMath>
+        <m:sSup>
+          <m:sSupPr>
+            <m:ctrlPr>
+              <w:rPr>
+                <w:rFonts w:ascii="Cambria Math" w:hAnsi="Cambria Math"/>
+                <w:i/>
+              </w:rPr>
+            </m:ctrlPr>
+          </m:sSupPr>
+          <m:e>
+            <m:r>
+              <w:rPr>
+                <w:rFonts w:ascii="Cambria Math" w:hAnsi="Cambria Math"/>
+              </w:rPr>
+              <m:t>X</m:t>
+            </m:r>
+          </m:e>
+          <m:sup>
+            <m:r>
+              <w:rPr>
+                <w:rFonts w:ascii="Cambria Math" w:hAnsi="Cambria Math"/>
+              </w:rPr>
+              <m:t>2</m:t>
+            </m:r>
+          </m:sup>
+        </m:sSup>
+        <m:r>
+          <w:rPr>
+            <w:rFonts w:ascii="Cambria Math" w:hAnsi="Cambria Math"/>
+          </w:rPr>
+          <m:t xml:space="preserve"> + </m:t>
+        </m:r>
+        <m:f>
+          <m:fPr>
+            <m:ctrlPr>
+              <w:rPr>
+                <w:rFonts w:ascii="Cambria Math" w:hAnsi="Cambria Math"/>
+                <w:i/>
+              </w:rPr>
+            </m:ctrlPr>
+          </m:fPr>
+          <m:num>
+            <m:r>
+              <w:rPr>
+                <w:rFonts w:ascii="Cambria Math" w:hAnsi="Cambria Math"/>
+              </w:rPr>
+              <m:t>A</m:t>
+            </m:r>
+          </m:num>
+          <m:den>
+            <m:r>
+              <w:rPr>
+                <w:rFonts w:ascii="Cambria Math" w:hAnsi="Cambria Math"/>
+              </w:rPr>
+              <m:t>2</m:t>
+            </m:r>
+          </m:den>
+        </m:f>
+      </m:oMath>
+      <w:r>
+        <w:t>, mais cela ne conduit à rien. Maintenons cependant cette idée en introduisant une inconnue auxiliaire u en calculant</w:t>
+      </w:r>
+      <w:bookmarkStart w:id="12" w:name="_GoBack"/>
       <w:bookmarkEnd w:id="12"/>
+    </w:p>
+    <w:p>
+      <w:pPr>
+        <w:pStyle w:val="Paragraphedeliste"/>
+        <w:ind w:left="714"/>
+        <w:jc w:val="center"/>
+        <w:rPr>
+          <w:rFonts w:eastAsiaTheme="minorEastAsia"/>
+        </w:rPr>
+      </w:pPr>
+      <m:oMathPara>
+        <m:oMath>
+          <m:sSup>
+            <m:sSupPr>
+              <m:ctrlPr>
+                <w:rPr>
+                  <w:rFonts w:ascii="Cambria Math" w:hAnsi="Cambria Math"/>
+                  <w:i/>
+                </w:rPr>
+              </m:ctrlPr>
+            </m:sSupPr>
+            <m:e>
+              <m:r>
+                <w:rPr>
+                  <w:rFonts w:ascii="Cambria Math" w:hAnsi="Cambria Math"/>
+                </w:rPr>
+                <m:t>(</m:t>
+              </m:r>
+              <m:sSup>
+                <m:sSupPr>
+                  <m:ctrlPr>
+                    <w:rPr>
+                      <w:rFonts w:ascii="Cambria Math" w:hAnsi="Cambria Math"/>
+                      <w:i/>
+                    </w:rPr>
+                  </m:ctrlPr>
+                </m:sSupPr>
+                <m:e>
+                  <m:r>
+                    <w:rPr>
+                      <w:rFonts w:ascii="Cambria Math" w:hAnsi="Cambria Math"/>
+                    </w:rPr>
+                    <m:t>X</m:t>
+                  </m:r>
+                </m:e>
+                <m:sup>
+                  <m:r>
+                    <w:rPr>
+                      <w:rFonts w:ascii="Cambria Math" w:hAnsi="Cambria Math"/>
+                    </w:rPr>
+                    <m:t>2</m:t>
+                  </m:r>
+                </m:sup>
+              </m:sSup>
+              <m:r>
+                <w:rPr>
+                  <w:rFonts w:ascii="Cambria Math" w:hAnsi="Cambria Math"/>
+                </w:rPr>
+                <m:t xml:space="preserve"> + </m:t>
+              </m:r>
+              <m:f>
+                <m:fPr>
+                  <m:ctrlPr>
+                    <w:rPr>
+                      <w:rFonts w:ascii="Cambria Math" w:hAnsi="Cambria Math"/>
+                      <w:i/>
+                    </w:rPr>
+                  </m:ctrlPr>
+                </m:fPr>
+                <m:num>
+                  <m:r>
+                    <w:rPr>
+                      <w:rFonts w:ascii="Cambria Math" w:hAnsi="Cambria Math"/>
+                    </w:rPr>
+                    <m:t>u</m:t>
+                  </m:r>
+                </m:num>
+                <m:den>
+                  <m:r>
+                    <w:rPr>
+                      <w:rFonts w:ascii="Cambria Math" w:hAnsi="Cambria Math"/>
+                    </w:rPr>
+                    <m:t>2</m:t>
+                  </m:r>
+                </m:den>
+              </m:f>
+              <m:r>
+                <w:rPr>
+                  <w:rFonts w:ascii="Cambria Math" w:hAnsi="Cambria Math"/>
+                </w:rPr>
+                <m:t>)</m:t>
+              </m:r>
+            </m:e>
+            <m:sup>
+              <m:r>
+                <w:rPr>
+                  <w:rFonts w:ascii="Cambria Math" w:hAnsi="Cambria Math"/>
+                </w:rPr>
+                <m:t>2</m:t>
+              </m:r>
+            </m:sup>
+          </m:sSup>
+          <m:r>
+            <w:rPr>
+              <w:rFonts w:ascii="Cambria Math" w:hAnsi="Cambria Math"/>
+            </w:rPr>
+            <m:t xml:space="preserve"> = </m:t>
+          </m:r>
+          <m:sSup>
+            <m:sSupPr>
+              <m:ctrlPr>
+                <w:rPr>
+                  <w:rFonts w:ascii="Cambria Math" w:hAnsi="Cambria Math"/>
+                  <w:i/>
+                </w:rPr>
+              </m:ctrlPr>
+            </m:sSupPr>
+            <m:e>
+              <m:r>
+                <w:rPr>
+                  <w:rFonts w:ascii="Cambria Math" w:hAnsi="Cambria Math"/>
+                </w:rPr>
+                <m:t>X</m:t>
+              </m:r>
+            </m:e>
+            <m:sup>
+              <m:r>
+                <w:rPr>
+                  <w:rFonts w:ascii="Cambria Math" w:hAnsi="Cambria Math"/>
+                </w:rPr>
+                <m:t>4</m:t>
+              </m:r>
+            </m:sup>
+          </m:sSup>
+          <m:r>
+            <w:rPr>
+              <w:rFonts w:ascii="Cambria Math" w:hAnsi="Cambria Math"/>
+            </w:rPr>
+            <m:t xml:space="preserve"> + u</m:t>
+          </m:r>
+          <m:sSup>
+            <m:sSupPr>
+              <m:ctrlPr>
+                <w:rPr>
+                  <w:rFonts w:ascii="Cambria Math" w:hAnsi="Cambria Math"/>
+                  <w:i/>
+                </w:rPr>
+              </m:ctrlPr>
+            </m:sSupPr>
+            <m:e>
+              <m:r>
+                <w:rPr>
+                  <w:rFonts w:ascii="Cambria Math" w:hAnsi="Cambria Math"/>
+                </w:rPr>
+                <m:t>X</m:t>
+              </m:r>
+            </m:e>
+            <m:sup>
+              <m:r>
+                <w:rPr>
+                  <w:rFonts w:ascii="Cambria Math" w:hAnsi="Cambria Math"/>
+                </w:rPr>
+                <m:t>2</m:t>
+              </m:r>
+            </m:sup>
+          </m:sSup>
+          <m:r>
+            <w:rPr>
+              <w:rFonts w:ascii="Cambria Math" w:hAnsi="Cambria Math"/>
+            </w:rPr>
+            <m:t xml:space="preserve"> + </m:t>
+          </m:r>
+          <m:sSup>
+            <m:sSupPr>
+              <m:ctrlPr>
+                <w:rPr>
+                  <w:rFonts w:ascii="Cambria Math" w:hAnsi="Cambria Math"/>
+                  <w:i/>
+                </w:rPr>
+              </m:ctrlPr>
+            </m:sSupPr>
+            <m:e>
+              <m:r>
+                <w:rPr>
+                  <w:rFonts w:ascii="Cambria Math" w:hAnsi="Cambria Math"/>
+                </w:rPr>
+                <m:t>u</m:t>
+              </m:r>
+            </m:e>
+            <m:sup>
+              <m:r>
+                <w:rPr>
+                  <w:rFonts w:ascii="Cambria Math" w:hAnsi="Cambria Math"/>
+                </w:rPr>
+                <m:t>2</m:t>
+              </m:r>
+            </m:sup>
+          </m:sSup>
+          <m:r>
+            <w:rPr>
+              <w:rFonts w:ascii="Cambria Math" w:hAnsi="Cambria Math"/>
+            </w:rPr>
+            <m:t>/4,</m:t>
+          </m:r>
+        </m:oMath>
+      </m:oMathPara>
+    </w:p>
+    <w:p>
+      <w:pPr>
+        <w:pStyle w:val="Paragraphedeliste"/>
+        <w:ind w:left="714"/>
+      </w:pPr>
+      <w:r>
+        <w:t>Ce</w:t>
+      </w:r>
+      <w:r>
+        <w:t xml:space="preserve"> qui permet d'écrire :</w:t>
+      </w:r>
+    </w:p>
+    <w:p>
+      <w:pPr>
+        <w:pStyle w:val="Paragraphedeliste"/>
+        <w:ind w:left="714"/>
+        <w:jc w:val="center"/>
+        <w:rPr>
+          <w:rFonts w:eastAsiaTheme="minorEastAsia"/>
+        </w:rPr>
+      </w:pPr>
+      <w:r>
+        <w:rPr>
+          <w:color w:val="FF0000"/>
+        </w:rPr>
+        <w:t xml:space="preserve">(e2) </w:t>
+      </w:r>
+      <w:r>
+        <w:rPr>
+          <w:color w:val="000000" w:themeColor="text1"/>
+        </w:rPr>
+        <w:t>:</w:t>
+      </w:r>
+      <w:r>
+        <w:rPr>
+          <w:color w:val="FF0000"/>
+        </w:rPr>
+        <w:t xml:space="preserve">      </w:t>
+      </w:r>
+      <m:oMath>
+        <m:sSup>
+          <m:sSupPr>
+            <m:ctrlPr>
+              <w:rPr>
+                <w:rFonts w:ascii="Cambria Math" w:hAnsi="Cambria Math"/>
+                <w:i/>
+              </w:rPr>
+            </m:ctrlPr>
+          </m:sSupPr>
+          <m:e>
+            <m:r>
+              <w:rPr>
+                <w:rFonts w:ascii="Cambria Math" w:hAnsi="Cambria Math"/>
+              </w:rPr>
+              <m:t>(</m:t>
+            </m:r>
+            <m:sSup>
+              <m:sSupPr>
+                <m:ctrlPr>
+                  <w:rPr>
+                    <w:rFonts w:ascii="Cambria Math" w:hAnsi="Cambria Math"/>
+                    <w:i/>
+                  </w:rPr>
+                </m:ctrlPr>
+              </m:sSupPr>
+              <m:e>
+                <m:r>
+                  <w:rPr>
+                    <w:rFonts w:ascii="Cambria Math" w:hAnsi="Cambria Math"/>
+                  </w:rPr>
+                  <m:t>X</m:t>
+                </m:r>
+              </m:e>
+              <m:sup>
+                <m:r>
+                  <w:rPr>
+                    <w:rFonts w:ascii="Cambria Math" w:hAnsi="Cambria Math"/>
+                  </w:rPr>
+                  <m:t>2</m:t>
+                </m:r>
+              </m:sup>
+            </m:sSup>
+            <m:r>
+              <w:rPr>
+                <w:rFonts w:ascii="Cambria Math" w:hAnsi="Cambria Math"/>
+              </w:rPr>
+              <m:t xml:space="preserve"> + </m:t>
+            </m:r>
+            <m:f>
+              <m:fPr>
+                <m:ctrlPr>
+                  <w:rPr>
+                    <w:rFonts w:ascii="Cambria Math" w:hAnsi="Cambria Math"/>
+                    <w:i/>
+                  </w:rPr>
+                </m:ctrlPr>
+              </m:fPr>
+              <m:num>
+                <m:r>
+                  <w:rPr>
+                    <w:rFonts w:ascii="Cambria Math" w:hAnsi="Cambria Math"/>
+                  </w:rPr>
+                  <m:t>u</m:t>
+                </m:r>
+              </m:num>
+              <m:den>
+                <m:r>
+                  <w:rPr>
+                    <w:rFonts w:ascii="Cambria Math" w:hAnsi="Cambria Math"/>
+                  </w:rPr>
+                  <m:t>2</m:t>
+                </m:r>
+              </m:den>
+            </m:f>
+            <m:r>
+              <w:rPr>
+                <w:rFonts w:ascii="Cambria Math" w:hAnsi="Cambria Math"/>
+              </w:rPr>
+              <m:t>)</m:t>
+            </m:r>
+          </m:e>
+          <m:sup>
+            <m:r>
+              <w:rPr>
+                <w:rFonts w:ascii="Cambria Math" w:hAnsi="Cambria Math"/>
+              </w:rPr>
+              <m:t>2</m:t>
+            </m:r>
+          </m:sup>
+        </m:sSup>
+        <m:r>
+          <w:rPr>
+            <w:rFonts w:ascii="Cambria Math" w:hAnsi="Cambria Math"/>
+          </w:rPr>
+          <m:t>= (u - A)</m:t>
+        </m:r>
+        <m:sSup>
+          <m:sSupPr>
+            <m:ctrlPr>
+              <w:rPr>
+                <w:rFonts w:ascii="Cambria Math" w:hAnsi="Cambria Math"/>
+                <w:i/>
+              </w:rPr>
+            </m:ctrlPr>
+          </m:sSupPr>
+          <m:e>
+            <m:r>
+              <w:rPr>
+                <w:rFonts w:ascii="Cambria Math" w:hAnsi="Cambria Math"/>
+              </w:rPr>
+              <m:t>X</m:t>
+            </m:r>
+          </m:e>
+          <m:sup>
+            <m:r>
+              <w:rPr>
+                <w:rFonts w:ascii="Cambria Math" w:hAnsi="Cambria Math"/>
+              </w:rPr>
+              <m:t>2</m:t>
+            </m:r>
+          </m:sup>
+        </m:sSup>
+        <m:r>
+          <w:rPr>
+            <w:rFonts w:ascii="Cambria Math" w:hAnsi="Cambria Math"/>
+          </w:rPr>
+          <m:t xml:space="preserve"> - BX + </m:t>
+        </m:r>
+        <m:sSup>
+          <m:sSupPr>
+            <m:ctrlPr>
+              <w:rPr>
+                <w:rFonts w:ascii="Cambria Math" w:hAnsi="Cambria Math"/>
+                <w:i/>
+              </w:rPr>
+            </m:ctrlPr>
+          </m:sSupPr>
+          <m:e>
+            <m:r>
+              <w:rPr>
+                <w:rFonts w:ascii="Cambria Math" w:hAnsi="Cambria Math"/>
+              </w:rPr>
+              <m:t>u</m:t>
+            </m:r>
+          </m:e>
+          <m:sup>
+            <m:r>
+              <w:rPr>
+                <w:rFonts w:ascii="Cambria Math" w:hAnsi="Cambria Math"/>
+              </w:rPr>
+              <m:t>2</m:t>
+            </m:r>
+          </m:sup>
+        </m:sSup>
+        <m:r>
+          <w:rPr>
+            <w:rFonts w:ascii="Cambria Math" w:hAnsi="Cambria Math"/>
+          </w:rPr>
+          <m:t>/4</m:t>
+        </m:r>
+        <m:r>
+          <w:rPr>
+            <w:rFonts w:ascii="Cambria Math" w:hAnsi="Cambria Math"/>
+          </w:rPr>
+          <m:t xml:space="preserve"> </m:t>
+        </m:r>
+        <m:r>
+          <w:rPr>
+            <w:rFonts w:ascii="Cambria Math" w:hAnsi="Cambria Math"/>
+          </w:rPr>
+          <m:t>–</m:t>
+        </m:r>
+        <m:r>
+          <w:rPr>
+            <w:rFonts w:ascii="Cambria Math" w:hAnsi="Cambria Math"/>
+          </w:rPr>
+          <m:t xml:space="preserve"> C</m:t>
+        </m:r>
+      </m:oMath>
+    </w:p>
+    <w:p>
+      <w:pPr>
+        <w:pStyle w:val="Paragraphedeliste"/>
+        <w:ind w:left="714"/>
+      </w:pPr>
+      <w:r>
+        <w:lastRenderedPageBreak/>
+        <w:t>Équivalente</w:t>
+      </w:r>
+      <w:r>
+        <w:t xml:space="preserve"> à </w:t>
+      </w:r>
+      <w:r>
+        <w:rPr>
+          <w:color w:val="FF0000"/>
+        </w:rPr>
+        <w:t>(e1)</w:t>
+      </w:r>
+      <w:r>
+        <w:t xml:space="preserve"> pour toute valeur de u.</w:t>
+      </w:r>
+    </w:p>
+    <w:p>
+      <w:pPr>
+        <w:pStyle w:val="Paragraphedeliste"/>
+        <w:numPr>
+          <w:ilvl w:val="0"/>
+          <w:numId w:val="3"/>
+        </w:numPr>
+      </w:pPr>
+      <w:r>
+        <w:t>On impose les conditions u ≠ A et on force Δ = 0, où Δ est le discriminant de l'équation en X du second membre, ce qui conduit à une équation du 3ème degré, dite équation résolvante :</w:t>
+      </w:r>
+    </w:p>
+    <w:p>
+      <w:pPr>
+        <w:pStyle w:val="Paragraphedeliste"/>
+        <w:jc w:val="center"/>
+      </w:pPr>
+      <w:r>
+        <w:rPr>
+          <w:color w:val="FF0000"/>
+        </w:rPr>
+        <w:t xml:space="preserve">(e3) </w:t>
+      </w:r>
+      <w:r>
+        <w:t xml:space="preserve">:     </w:t>
+      </w:r>
+      <m:oMath>
+        <m:sSup>
+          <m:sSupPr>
+            <m:ctrlPr>
+              <w:rPr>
+                <w:rFonts w:ascii="Cambria Math" w:hAnsi="Cambria Math"/>
+                <w:i/>
+              </w:rPr>
+            </m:ctrlPr>
+          </m:sSupPr>
+          <m:e>
+            <m:r>
+              <w:rPr>
+                <w:rFonts w:ascii="Cambria Math" w:hAnsi="Cambria Math"/>
+              </w:rPr>
+              <m:t>u</m:t>
+            </m:r>
+          </m:e>
+          <m:sup>
+            <m:r>
+              <w:rPr>
+                <w:rFonts w:ascii="Cambria Math" w:hAnsi="Cambria Math"/>
+              </w:rPr>
+              <m:t>3</m:t>
+            </m:r>
+          </m:sup>
+        </m:sSup>
+        <m:r>
+          <w:rPr>
+            <w:rFonts w:ascii="Cambria Math" w:hAnsi="Cambria Math"/>
+          </w:rPr>
+          <m:t xml:space="preserve"> - A</m:t>
+        </m:r>
+        <m:sSup>
+          <m:sSupPr>
+            <m:ctrlPr>
+              <w:rPr>
+                <w:rFonts w:ascii="Cambria Math" w:hAnsi="Cambria Math"/>
+                <w:i/>
+              </w:rPr>
+            </m:ctrlPr>
+          </m:sSupPr>
+          <m:e>
+            <m:r>
+              <w:rPr>
+                <w:rFonts w:ascii="Cambria Math" w:hAnsi="Cambria Math"/>
+              </w:rPr>
+              <m:t>u</m:t>
+            </m:r>
+          </m:e>
+          <m:sup>
+            <m:r>
+              <w:rPr>
+                <w:rFonts w:ascii="Cambria Math" w:hAnsi="Cambria Math"/>
+              </w:rPr>
+              <m:t>2</m:t>
+            </m:r>
+          </m:sup>
+        </m:sSup>
+        <m:r>
+          <w:rPr>
+            <w:rFonts w:ascii="Cambria Math" w:hAnsi="Cambria Math"/>
+          </w:rPr>
+          <m:t xml:space="preserve"> - 4Cu + 4AC - </m:t>
+        </m:r>
+        <m:sSup>
+          <m:sSupPr>
+            <m:ctrlPr>
+              <w:rPr>
+                <w:rFonts w:ascii="Cambria Math" w:hAnsi="Cambria Math"/>
+                <w:i/>
+              </w:rPr>
+            </m:ctrlPr>
+          </m:sSupPr>
+          <m:e>
+            <m:r>
+              <w:rPr>
+                <w:rFonts w:ascii="Cambria Math" w:hAnsi="Cambria Math"/>
+              </w:rPr>
+              <m:t>B</m:t>
+            </m:r>
+          </m:e>
+          <m:sup>
+            <m:r>
+              <w:rPr>
+                <w:rFonts w:ascii="Cambria Math" w:hAnsi="Cambria Math"/>
+              </w:rPr>
+              <m:t>2</m:t>
+            </m:r>
+          </m:sup>
+        </m:sSup>
+        <m:r>
+          <w:rPr>
+            <w:rFonts w:ascii="Cambria Math" w:hAnsi="Cambria Math"/>
+          </w:rPr>
+          <m:t xml:space="preserve"> = 0</m:t>
+        </m:r>
+      </m:oMath>
+    </w:p>
+    <w:p>
+      <w:pPr>
+        <w:pStyle w:val="Paragraphedeliste"/>
+      </w:pPr>
+      <w:r>
+        <w:t>Équation du 3e degré que l'on sait résoudre selon la formule de Cardan.</w:t>
+      </w:r>
+    </w:p>
+    <w:p>
+      <w:pPr>
+        <w:pStyle w:val="Paragraphedeliste"/>
+        <w:numPr>
+          <w:ilvl w:val="0"/>
+          <w:numId w:val="3"/>
+        </w:numPr>
+      </w:pPr>
+      <w:r>
+        <w:t>(e2) devient équivalente à :</w:t>
+      </w:r>
+    </w:p>
+    <w:p>
+      <w:pPr>
+        <w:pStyle w:val="Paragraphedeliste"/>
+        <w:jc w:val="center"/>
+      </w:pPr>
+      <m:oMathPara>
+        <m:oMath>
+          <m:sSup>
+            <m:sSupPr>
+              <m:ctrlPr>
+                <w:rPr>
+                  <w:rFonts w:ascii="Cambria Math" w:hAnsi="Cambria Math"/>
+                  <w:i/>
+                </w:rPr>
+              </m:ctrlPr>
+            </m:sSupPr>
+            <m:e>
+              <m:r>
+                <w:rPr>
+                  <w:rFonts w:ascii="Cambria Math" w:hAnsi="Cambria Math"/>
+                </w:rPr>
+                <m:t>(</m:t>
+              </m:r>
+              <m:sSup>
+                <m:sSupPr>
+                  <m:ctrlPr>
+                    <w:rPr>
+                      <w:rFonts w:ascii="Cambria Math" w:hAnsi="Cambria Math"/>
+                      <w:i/>
+                    </w:rPr>
+                  </m:ctrlPr>
+                </m:sSupPr>
+                <m:e>
+                  <m:r>
+                    <w:rPr>
+                      <w:rFonts w:ascii="Cambria Math" w:hAnsi="Cambria Math"/>
+                    </w:rPr>
+                    <m:t>X</m:t>
+                  </m:r>
+                </m:e>
+                <m:sup>
+                  <m:r>
+                    <w:rPr>
+                      <w:rFonts w:ascii="Cambria Math" w:hAnsi="Cambria Math"/>
+                    </w:rPr>
+                    <m:t>2</m:t>
+                  </m:r>
+                </m:sup>
+              </m:sSup>
+              <m:r>
+                <w:rPr>
+                  <w:rFonts w:ascii="Cambria Math" w:hAnsi="Cambria Math"/>
+                </w:rPr>
+                <m:t xml:space="preserve"> + </m:t>
+              </m:r>
+              <m:f>
+                <m:fPr>
+                  <m:ctrlPr>
+                    <w:rPr>
+                      <w:rFonts w:ascii="Cambria Math" w:hAnsi="Cambria Math"/>
+                      <w:i/>
+                    </w:rPr>
+                  </m:ctrlPr>
+                </m:fPr>
+                <m:num>
+                  <m:r>
+                    <w:rPr>
+                      <w:rFonts w:ascii="Cambria Math" w:hAnsi="Cambria Math"/>
+                    </w:rPr>
+                    <m:t>u</m:t>
+                  </m:r>
+                </m:num>
+                <m:den>
+                  <m:r>
+                    <w:rPr>
+                      <w:rFonts w:ascii="Cambria Math" w:hAnsi="Cambria Math"/>
+                    </w:rPr>
+                    <m:t>2</m:t>
+                  </m:r>
+                </m:den>
+              </m:f>
+              <m:r>
+                <w:rPr>
+                  <w:rFonts w:ascii="Cambria Math" w:hAnsi="Cambria Math"/>
+                </w:rPr>
+                <m:t xml:space="preserve"> )</m:t>
+              </m:r>
+            </m:e>
+            <m:sup>
+              <m:r>
+                <w:rPr>
+                  <w:rFonts w:ascii="Cambria Math" w:hAnsi="Cambria Math"/>
+                </w:rPr>
+                <m:t>2</m:t>
+              </m:r>
+            </m:sup>
+          </m:sSup>
+          <m:r>
+            <w:rPr>
+              <w:rFonts w:ascii="Cambria Math" w:hAnsi="Cambria Math"/>
+            </w:rPr>
+            <m:t xml:space="preserve"> = </m:t>
+          </m:r>
+          <m:sSup>
+            <m:sSupPr>
+              <m:ctrlPr>
+                <w:rPr>
+                  <w:rFonts w:ascii="Cambria Math" w:hAnsi="Cambria Math"/>
+                  <w:i/>
+                </w:rPr>
+              </m:ctrlPr>
+            </m:sSupPr>
+            <m:e>
+              <m:r>
+                <w:rPr>
+                  <w:rFonts w:ascii="Cambria Math" w:hAnsi="Cambria Math"/>
+                </w:rPr>
+                <m:t>(u - A)(X - z)</m:t>
+              </m:r>
+            </m:e>
+            <m:sup>
+              <m:r>
+                <w:rPr>
+                  <w:rFonts w:ascii="Cambria Math" w:hAnsi="Cambria Math"/>
+                </w:rPr>
+                <m:t>2</m:t>
+              </m:r>
+            </m:sup>
+          </m:sSup>
+        </m:oMath>
+      </m:oMathPara>
+    </w:p>
+    <w:p>
+      <w:proofErr w:type="gramStart"/>
+      <w:r>
+        <w:t>où</w:t>
+      </w:r>
+      <w:proofErr w:type="gramEnd"/>
+      <w:r>
+        <w:t xml:space="preserve"> z désigne la solution double du second membre de (e2) correspondant à une racine réelle u de </w:t>
+      </w:r>
+      <w:r>
+        <w:rPr>
+          <w:color w:val="FF0000"/>
+        </w:rPr>
+        <w:t>(e3)</w:t>
+      </w:r>
+      <w:r>
+        <w:t>, à savoir :</w:t>
+      </w:r>
+    </w:p>
+    <w:p>
+      <w:pPr>
+        <w:pStyle w:val="Paragraphedeliste"/>
+        <w:jc w:val="center"/>
+      </w:pPr>
+      <m:oMathPara>
+        <m:oMath>
+          <m:r>
+            <w:rPr>
+              <w:rFonts w:ascii="Cambria Math" w:hAnsi="Cambria Math"/>
+            </w:rPr>
+            <m:t>z=</m:t>
+          </m:r>
+          <m:f>
+            <m:fPr>
+              <m:ctrlPr>
+                <w:rPr>
+                  <w:rFonts w:ascii="Cambria Math" w:hAnsi="Cambria Math"/>
+                  <w:i/>
+                </w:rPr>
+              </m:ctrlPr>
+            </m:fPr>
+            <m:num>
+              <m:r>
+                <w:rPr>
+                  <w:rFonts w:ascii="Cambria Math" w:hAnsi="Cambria Math"/>
+                </w:rPr>
+                <m:t>B</m:t>
+              </m:r>
+            </m:num>
+            <m:den>
+              <m:r>
+                <w:rPr>
+                  <w:rFonts w:ascii="Cambria Math" w:hAnsi="Cambria Math"/>
+                </w:rPr>
+                <m:t>2</m:t>
+              </m:r>
+              <m:d>
+                <m:dPr>
+                  <m:ctrlPr>
+                    <w:rPr>
+                      <w:rFonts w:ascii="Cambria Math" w:hAnsi="Cambria Math"/>
+                      <w:i/>
+                    </w:rPr>
+                  </m:ctrlPr>
+                </m:dPr>
+                <m:e>
+                  <m:r>
+                    <w:rPr>
+                      <w:rFonts w:ascii="Cambria Math" w:hAnsi="Cambria Math"/>
+                    </w:rPr>
+                    <m:t>u-A</m:t>
+                  </m:r>
+                </m:e>
+              </m:d>
+            </m:den>
+          </m:f>
+        </m:oMath>
+      </m:oMathPara>
+    </w:p>
+    <w:p>
+      <w:r>
+        <w:t>Dans ces conditions, la résolution se ramène à deux équations du second degré. On voit que, dans R, l'équation du quatrième degré possède 0, 2 ou 4 solutions (éventuellement multiples).</w:t>
+      </w:r>
     </w:p>
     <w:p>
       <w:pPr>
@@ -12615,7 +14531,7 @@
           <w:rPr>
             <w:noProof/>
           </w:rPr>
-          <w:t>5</w:t>
+          <w:t>7</w:t>
         </w:r>
         <w:r>
           <w:fldChar w:fldCharType="end"/>
@@ -12774,7 +14690,7 @@
   <w:abstractNum w:abstractNumId="1" w15:restartNumberingAfterBreak="0">
     <w:nsid w:val="688E62C1"/>
     <w:multiLevelType w:val="hybridMultilevel"/>
-    <w:tmpl w:val="88A8F7DE"/>
+    <w:tmpl w:val="8E3C237E"/>
     <w:lvl w:ilvl="0" w:tplc="040C0001">
       <w:start w:val="1"/>
       <w:numFmt w:val="bullet"/>
@@ -14126,6 +16042,7 @@
     <w:rsid w:val="001E7A97"/>
     <w:rsid w:val="0047111A"/>
     <w:rsid w:val="008949C7"/>
+    <w:rsid w:val="00E124CA"/>
   </w:rsids>
   <m:mathPr>
     <m:mathFont m:val="Cambria Math"/>
@@ -14574,7 +16491,7 @@
     <w:basedOn w:val="Policepardfaut"/>
     <w:uiPriority w:val="99"/>
     <w:semiHidden/>
-    <w:rsid w:val="001E7A97"/>
+    <w:rsid w:val="00E124CA"/>
     <w:rPr>
       <w:color w:val="808080"/>
     </w:rPr>
@@ -14855,7 +16772,7 @@
 </file>
 
 <file path=customXml/itemProps1.xml><?xml version="1.0" encoding="utf-8"?>
-<ds:datastoreItem xmlns:ds="http://schemas.openxmlformats.org/officeDocument/2006/customXml" ds:itemID="{C1495C16-63E4-46DE-B81E-75762FA3F8CB}">
+<ds:datastoreItem xmlns:ds="http://schemas.openxmlformats.org/officeDocument/2006/customXml" ds:itemID="{83074E59-4BB5-4400-ABFD-0DB120D9DBFE}">
   <ds:schemaRefs>
     <ds:schemaRef ds:uri="http://schemas.openxmlformats.org/officeDocument/2006/bibliography"/>
   </ds:schemaRefs>

</xml_diff>